<commit_message>
Reviewer 2 and 3 concerns
Added doublet analysis, signature interaction, mention of myeloids with TCR.
</commit_message>
<xml_diff>
--- a/Manuscript/CommBio_resubmission2/Reviewer_Comments.docx
+++ b/Manuscript/CommBio_resubmission2/Reviewer_Comments.docx
@@ -774,6 +774,110 @@
           <w:szCs w:val="22"/>
         </w:rPr>
       </w:pPr>
+    </w:p>
+    <w:p>
+      <w:pPr>
+        <w:rPr>
+          <w:rFonts w:ascii="Arial" w:hAnsi="Arial" w:cs="Arial"/>
+          <w:sz w:val="22"/>
+          <w:szCs w:val="22"/>
+        </w:rPr>
+      </w:pPr>
+      <w:r>
+        <w:rPr>
+          <w:rFonts w:ascii="Arial" w:hAnsi="Arial" w:cs="Arial"/>
+          <w:sz w:val="22"/>
+          <w:szCs w:val="22"/>
+        </w:rPr>
+        <w:t xml:space="preserve">We thank the reviewer for the suggestion, we have including performed doublet/multiplet estimation using the </w:t>
+      </w:r>
+      <w:proofErr w:type="spellStart"/>
+      <w:r>
+        <w:rPr>
+          <w:rFonts w:ascii="Arial" w:hAnsi="Arial" w:cs="Arial"/>
+          <w:sz w:val="22"/>
+          <w:szCs w:val="22"/>
+        </w:rPr>
+        <w:t>scDblFinder</w:t>
+      </w:r>
+      <w:proofErr w:type="spellEnd"/>
+      <w:r>
+        <w:rPr>
+          <w:rFonts w:ascii="Arial" w:hAnsi="Arial" w:cs="Arial"/>
+          <w:sz w:val="22"/>
+          <w:szCs w:val="22"/>
+        </w:rPr>
+        <w:t xml:space="preserve"> R package, including the analysis as Supplemental Figure 2 (below). Based on the estimation, only a single cluster had doublet estimation &gt; 10% - corresponding to Cluster 20. This was a unique cluster, as it has recovered TCR, but clusters with B cells, possibly indicating interacting cell-cell interaction of B and T cells. Other clusters had minimal doublet estimates, which is likely due to the aforementioned filtering by number of unique features. We have added these points to the results and expanded the methods to reflect this new analysis.</w:t>
+      </w:r>
+    </w:p>
+    <w:p>
+      <w:pPr>
+        <w:jc w:val="center"/>
+        <w:rPr>
+          <w:rFonts w:ascii="Arial" w:hAnsi="Arial" w:cs="Arial"/>
+          <w:sz w:val="22"/>
+          <w:szCs w:val="22"/>
+        </w:rPr>
+      </w:pPr>
+    </w:p>
+    <w:p>
+      <w:pPr>
+        <w:jc w:val="center"/>
+        <w:rPr>
+          <w:rFonts w:ascii="Arial" w:hAnsi="Arial" w:cs="Arial"/>
+          <w:sz w:val="22"/>
+          <w:szCs w:val="22"/>
+        </w:rPr>
+      </w:pPr>
+      <w:r>
+        <w:rPr>
+          <w:rFonts w:ascii="Arial" w:hAnsi="Arial" w:cs="Arial"/>
+          <w:noProof/>
+          <w:sz w:val="22"/>
+          <w:szCs w:val="22"/>
+        </w:rPr>
+        <w:drawing>
+          <wp:inline distT="0" distB="0" distL="0" distR="0" wp14:anchorId="60F8F777" wp14:editId="110B6E0B">
+            <wp:extent cx="2757830" cy="1933914"/>
+            <wp:effectExtent l="0" t="0" r="0" b="0"/>
+            <wp:docPr id="1" name="Picture 1" descr="A close up of a logo&#10;&#10;Description automatically generated"/>
+            <wp:cNvGraphicFramePr>
+              <a:graphicFrameLocks xmlns:a="http://schemas.openxmlformats.org/drawingml/2006/main" noChangeAspect="1"/>
+            </wp:cNvGraphicFramePr>
+            <a:graphic xmlns:a="http://schemas.openxmlformats.org/drawingml/2006/main">
+              <a:graphicData uri="http://schemas.openxmlformats.org/drawingml/2006/picture">
+                <pic:pic xmlns:pic="http://schemas.openxmlformats.org/drawingml/2006/picture">
+                  <pic:nvPicPr>
+                    <pic:cNvPr id="1" name="Picture 1" descr="A close up of a logo&#10;&#10;Description automatically generated"/>
+                    <pic:cNvPicPr/>
+                  </pic:nvPicPr>
+                  <pic:blipFill>
+                    <a:blip r:embed="rId4" cstate="print">
+                      <a:extLst>
+                        <a:ext uri="{28A0092B-C50C-407E-A947-70E740481C1C}">
+                          <a14:useLocalDpi xmlns:a14="http://schemas.microsoft.com/office/drawing/2010/main" val="0"/>
+                        </a:ext>
+                      </a:extLst>
+                    </a:blip>
+                    <a:stretch>
+                      <a:fillRect/>
+                    </a:stretch>
+                  </pic:blipFill>
+                  <pic:spPr>
+                    <a:xfrm>
+                      <a:off x="0" y="0"/>
+                      <a:ext cx="2765007" cy="1938947"/>
+                    </a:xfrm>
+                    <a:prstGeom prst="rect">
+                      <a:avLst/>
+                    </a:prstGeom>
+                  </pic:spPr>
+                </pic:pic>
+              </a:graphicData>
+            </a:graphic>
+          </wp:inline>
+        </w:drawing>
+      </w:r>
     </w:p>
     <w:sectPr>
       <w:pgSz w:w="12240" w:h="15840"/>

</xml_diff>